<commit_message>
Removed extra line after Skills block. .DOCX breaks after save, this format will be deprecated
</commit_message>
<xml_diff>
--- a/cv-eliel-parra-spa.docx
+++ b/cv-eliel-parra-spa.docx
@@ -32,7 +32,7 @@
                 <wp:positionV relativeFrom="paragraph">
                   <wp:posOffset>-300355</wp:posOffset>
                 </wp:positionV>
-                <wp:extent cx="7557770" cy="686435"/>
+                <wp:extent cx="7558405" cy="687070"/>
                 <wp:effectExtent l="0" t="0" r="0" b="0"/>
                 <wp:wrapSquare wrapText="bothSides"/>
                 <wp:docPr id="1" name="Rectangle 53"/>
@@ -43,7 +43,7 @@
                       <wps:spPr>
                         <a:xfrm>
                           <a:off x="0" y="0"/>
-                          <a:ext cx="7557120" cy="685800"/>
+                          <a:ext cx="7557840" cy="686520"/>
                         </a:xfrm>
                         <a:prstGeom prst="rect">
                           <a:avLst/>
@@ -70,7 +70,7 @@
           </mc:Choice>
           <mc:Fallback>
             <w:pict>
-              <v:rect id="shape_0" ID="Rectangle 53" fillcolor="#d9d9d9" stroked="f" style="position:absolute;margin-left:-47.7pt;margin-top:-23.65pt;width:595pt;height:53.95pt">
+              <v:rect id="shape_0" ID="Rectangle 53" fillcolor="#d9d9d9" stroked="f" style="position:absolute;margin-left:-47.7pt;margin-top:-23.65pt;width:595.05pt;height:54pt">
                 <w10:wrap type="none"/>
                 <v:fill o:detectmouseclick="t" type="solid" color2="#262626"/>
                 <v:stroke color="#3465a4" weight="9360" joinstyle="round" endcap="flat"/>
@@ -89,7 +89,7 @@
                 <wp:positionV relativeFrom="paragraph">
                   <wp:posOffset>441325</wp:posOffset>
                 </wp:positionV>
-                <wp:extent cx="7557770" cy="229235"/>
+                <wp:extent cx="7558405" cy="229870"/>
                 <wp:effectExtent l="0" t="0" r="0" b="0"/>
                 <wp:wrapSquare wrapText="bothSides"/>
                 <wp:docPr id="2" name="Rectangle 52"/>
@@ -100,7 +100,7 @@
                       <wps:spPr>
                         <a:xfrm>
                           <a:off x="0" y="0"/>
-                          <a:ext cx="7557120" cy="228600"/>
+                          <a:ext cx="7557840" cy="229320"/>
                         </a:xfrm>
                         <a:prstGeom prst="rect">
                           <a:avLst/>
@@ -127,7 +127,7 @@
           </mc:Choice>
           <mc:Fallback>
             <w:pict>
-              <v:rect id="shape_0" ID="Rectangle 52" fillcolor="#a6a6a6" stroked="f" style="position:absolute;margin-left:-47.7pt;margin-top:34.75pt;width:595pt;height:17.95pt">
+              <v:rect id="shape_0" ID="Rectangle 52" fillcolor="#a6a6a6" stroked="f" style="position:absolute;margin-left:-47.7pt;margin-top:34.75pt;width:595.05pt;height:18pt">
                 <w10:wrap type="none"/>
                 <v:fill o:detectmouseclick="t" type="solid" color2="#595959"/>
                 <v:stroke color="#3465a4" weight="9360" joinstyle="round" endcap="flat"/>
@@ -144,9 +144,9 @@
                   <wp:posOffset>2526030</wp:posOffset>
                 </wp:positionH>
                 <wp:positionV relativeFrom="paragraph">
-                  <wp:posOffset>-359410</wp:posOffset>
+                  <wp:posOffset>-358775</wp:posOffset>
                 </wp:positionV>
-                <wp:extent cx="1258570" cy="1258570"/>
+                <wp:extent cx="1259205" cy="1259205"/>
                 <wp:effectExtent l="0" t="0" r="0" b="0"/>
                 <wp:wrapSquare wrapText="bothSides"/>
                 <wp:docPr id="3" name="Imagen1"/>
@@ -157,7 +157,7 @@
                       <wpg:grpSpPr>
                         <a:xfrm>
                           <a:off x="0" y="0"/>
-                          <a:ext cx="1257840" cy="1257840"/>
+                          <a:ext cx="1258560" cy="1258560"/>
                         </a:xfrm>
                       </wpg:grpSpPr>
                       <wps:wsp>
@@ -165,7 +165,7 @@
                         <wps:spPr>
                           <a:xfrm>
                             <a:off x="0" y="0"/>
-                            <a:ext cx="1257840" cy="1257840"/>
+                            <a:ext cx="1258560" cy="1258560"/>
                           </a:xfrm>
                           <a:prstGeom prst="ellipse">
                             <a:avLst/>
@@ -190,7 +190,7 @@
                         <wps:spPr>
                           <a:xfrm>
                             <a:off x="44280" y="56520"/>
-                            <a:ext cx="1143720" cy="1143720"/>
+                            <a:ext cx="1144440" cy="1144440"/>
                           </a:xfrm>
                           <a:prstGeom prst="ellipse">
                             <a:avLst/>
@@ -216,7 +216,7 @@
                         <wps:spPr>
                           <a:xfrm>
                             <a:off x="139680" y="157320"/>
-                            <a:ext cx="953280" cy="953280"/>
+                            <a:ext cx="953640" cy="953640"/>
                           </a:xfrm>
                           <a:prstGeom prst="ellipse">
                             <a:avLst/>
@@ -241,7 +241,7 @@
                         <wps:spPr>
                           <a:xfrm>
                             <a:off x="164520" y="240840"/>
-                            <a:ext cx="954360" cy="685800"/>
+                            <a:ext cx="955080" cy="685800"/>
                           </a:xfrm>
                           <a:prstGeom prst="rect">
                             <a:avLst/>
@@ -261,6 +261,7 @@
                           <w:txbxContent>
                             <w:p>
                               <w:pPr>
+                                <w:overflowPunct w:val="false"/>
                                 <w:spacing w:before="0" w:after="0" w:lineRule="auto" w:line="240"/>
                                 <w:jc w:val="center"/>
                                 <w:rPr/>
@@ -301,27 +302,28 @@
           </mc:Choice>
           <mc:Fallback>
             <w:pict>
-              <v:group id="shape_0" alt="Imagen1" style="position:absolute;margin-left:198.9pt;margin-top:-28.3pt;width:99.05pt;height:99.05pt" coordorigin="3978,-566" coordsize="1981,1981">
-                <v:oval id="shape_0" fillcolor="white" stroked="f" style="position:absolute;left:3978;top:-566;width:1980;height:1980">
+              <v:group id="shape_0" alt="Imagen1" style="position:absolute;margin-left:198.9pt;margin-top:-28.25pt;width:99.1pt;height:99.1pt" coordorigin="3978,-565" coordsize="1982,1982">
+                <v:oval id="shape_0" fillcolor="white" stroked="f" style="position:absolute;left:3978;top:-565;width:1981;height:1981">
                   <w10:wrap type="none"/>
                   <v:fill o:detectmouseclick="t" type="solid" color2="black"/>
                   <v:stroke color="#3465a4" weight="9360" joinstyle="round" endcap="flat"/>
                 </v:oval>
-                <v:oval id="shape_0" stroked="t" style="position:absolute;left:4048;top:-477;width:1800;height:1800">
+                <v:oval id="shape_0" stroked="t" style="position:absolute;left:4048;top:-476;width:1801;height:1801">
                   <w10:wrap type="none"/>
                   <v:fill o:detectmouseclick="t" on="false"/>
                   <v:stroke color="#a6a6a6" weight="19080" joinstyle="round" endcap="flat"/>
                 </v:oval>
-                <v:oval id="shape_0" fillcolor="#000099" stroked="f" style="position:absolute;left:4198;top:-318;width:1500;height:1500">
+                <v:oval id="shape_0" fillcolor="#000099" stroked="f" style="position:absolute;left:4198;top:-317;width:1501;height:1501">
                   <w10:wrap type="none"/>
                   <v:fill o:detectmouseclick="t" type="solid" color2="#ffff66"/>
                   <v:stroke color="#3465a4" weight="9360" joinstyle="round" endcap="flat"/>
                 </v:oval>
-                <v:rect id="shape_0" stroked="f" style="position:absolute;left:4237;top:-187;width:1502;height:1079">
+                <v:rect id="shape_0" stroked="f" style="position:absolute;left:4237;top:-186;width:1503;height:1079">
                   <v:textbox>
                     <w:txbxContent>
                       <w:p>
                         <w:pPr>
+                          <w:overflowPunct w:val="false"/>
                           <w:spacing w:before="0" w:after="0" w:lineRule="auto" w:line="240"/>
                           <w:jc w:val="center"/>
                           <w:rPr/>
@@ -369,7 +371,7 @@
                 <wp:positionV relativeFrom="paragraph">
                   <wp:posOffset>9499600</wp:posOffset>
                 </wp:positionV>
-                <wp:extent cx="7557770" cy="139065"/>
+                <wp:extent cx="7558405" cy="139700"/>
                 <wp:effectExtent l="0" t="0" r="0" b="0"/>
                 <wp:wrapSquare wrapText="bothSides"/>
                 <wp:docPr id="4" name="Rectangle 51"/>
@@ -380,7 +382,7 @@
                       <wps:spPr>
                         <a:xfrm>
                           <a:off x="0" y="0"/>
-                          <a:ext cx="7557120" cy="138600"/>
+                          <a:ext cx="7557840" cy="138960"/>
                         </a:xfrm>
                         <a:prstGeom prst="rect">
                           <a:avLst/>
@@ -407,7 +409,7 @@
           </mc:Choice>
           <mc:Fallback>
             <w:pict>
-              <v:rect id="shape_0" ID="Rectangle 51" fillcolor="#d9d9d9" stroked="f" style="position:absolute;margin-left:-47.7pt;margin-top:748pt;width:595pt;height:10.85pt">
+              <v:rect id="shape_0" ID="Rectangle 51" fillcolor="#d9d9d9" stroked="f" style="position:absolute;margin-left:-47.7pt;margin-top:748pt;width:595.05pt;height:10.9pt">
                 <w10:wrap type="none"/>
                 <v:fill o:detectmouseclick="t" type="solid" color2="#262626"/>
                 <v:stroke color="#3465a4" weight="9360" joinstyle="round" endcap="flat"/>
@@ -442,7 +444,7 @@
                 <wp:positionV relativeFrom="paragraph">
                   <wp:posOffset>-83820</wp:posOffset>
                 </wp:positionV>
-                <wp:extent cx="7557770" cy="139065"/>
+                <wp:extent cx="7558405" cy="139700"/>
                 <wp:effectExtent l="0" t="0" r="0" b="0"/>
                 <wp:wrapSquare wrapText="bothSides"/>
                 <wp:docPr id="5" name="Rectangle 51"/>
@@ -453,7 +455,7 @@
                       <wps:spPr>
                         <a:xfrm>
                           <a:off x="0" y="0"/>
-                          <a:ext cx="7557120" cy="138600"/>
+                          <a:ext cx="7557840" cy="138960"/>
                         </a:xfrm>
                         <a:prstGeom prst="rect">
                           <a:avLst/>
@@ -480,7 +482,7 @@
           </mc:Choice>
           <mc:Fallback>
             <w:pict>
-              <v:rect id="shape_0" ID="Rectangle 51" fillcolor="#d9d9d9" stroked="f" style="position:absolute;margin-left:-47.7pt;margin-top:-6.6pt;width:595pt;height:10.85pt">
+              <v:rect id="shape_0" ID="Rectangle 51" fillcolor="#d9d9d9" stroked="f" style="position:absolute;margin-left:-47.7pt;margin-top:-6.6pt;width:595.05pt;height:10.9pt">
                 <w10:wrap type="none"/>
                 <v:fill o:detectmouseclick="t" type="solid" color2="#262626"/>
                 <v:stroke color="#3465a4" weight="9360" joinstyle="round" endcap="flat"/>
@@ -1390,28 +1392,6 @@
         <w:pStyle w:val="Normal"/>
         <w:rPr>
           <w:rFonts w:ascii="Liberation Sans" w:hAnsi="Liberation Sans"/>
-          <w:sz w:val="20"/>
-          <w:szCs w:val="20"/>
-          <w:u w:val="none"/>
-          <w:lang w:val="es-MX"/>
-        </w:rPr>
-      </w:pPr>
-      <w:r>
-        <w:rPr>
-          <w:rFonts w:ascii="Liberation Sans" w:hAnsi="Liberation Sans"/>
-          <w:sz w:val="20"/>
-          <w:szCs w:val="20"/>
-          <w:u w:val="none"/>
-          <w:lang w:val="es-MX"/>
-        </w:rPr>
-      </w:r>
-    </w:p>
-    <w:p>
-      <w:pPr>
-        <w:pStyle w:val="Normal"/>
-        <w:jc w:val="center"/>
-        <w:rPr>
-          <w:rFonts w:ascii="Liberation Sans" w:hAnsi="Liberation Sans"/>
           <w:b w:val="false"/>
           <w:b w:val="false"/>
           <w:bCs w:val="false"/>
@@ -2406,7 +2386,7 @@
                 <wp:positionV relativeFrom="paragraph">
                   <wp:posOffset>7441565</wp:posOffset>
                 </wp:positionV>
-                <wp:extent cx="7557770" cy="139065"/>
+                <wp:extent cx="7558405" cy="139700"/>
                 <wp:effectExtent l="0" t="0" r="0" b="0"/>
                 <wp:wrapSquare wrapText="bothSides"/>
                 <wp:docPr id="13" name="Rectangle 51"/>
@@ -2417,7 +2397,7 @@
                       <wps:spPr>
                         <a:xfrm>
                           <a:off x="0" y="0"/>
-                          <a:ext cx="7557120" cy="138600"/>
+                          <a:ext cx="7557840" cy="138960"/>
                         </a:xfrm>
                         <a:prstGeom prst="rect">
                           <a:avLst/>
@@ -2444,7 +2424,7 @@
           </mc:Choice>
           <mc:Fallback>
             <w:pict>
-              <v:rect id="shape_0" ID="Rectangle 51" fillcolor="#d9d9d9" stroked="f" style="position:absolute;margin-left:-47.7pt;margin-top:585.95pt;width:595pt;height:10.85pt">
+              <v:rect id="shape_0" ID="Rectangle 51" fillcolor="#d9d9d9" stroked="f" style="position:absolute;margin-left:-47.7pt;margin-top:585.95pt;width:595.05pt;height:10.9pt">
                 <w10:wrap type="none"/>
                 <v:fill o:detectmouseclick="t" type="solid" color2="#262626"/>
                 <v:stroke color="#3465a4" weight="9360" joinstyle="round" endcap="flat"/>
@@ -3428,12 +3408,6 @@
         </w:rPr>
       </w:pPr>
       <w:r>
-        <w:rPr/>
-      </w:r>
-    </w:p>
-    <w:p>
-      <w:pPr>
-        <w:pStyle w:val="Normal"/>
         <w:rPr>
           <w:rFonts w:ascii="Liberation Sans" w:hAnsi="Liberation Sans"/>
           <w:sz w:val="18"/>
@@ -3441,9 +3415,6 @@
           <w:u w:val="none"/>
           <w:lang w:val="es-MX"/>
         </w:rPr>
-      </w:pPr>
-      <w:r>
-        <w:rPr/>
       </w:r>
     </w:p>
     <w:p>
@@ -3456,6 +3427,21 @@
           <w:u w:val="none"/>
           <w:lang w:val="es-MX"/>
         </w:rPr>
+      </w:pPr>
+      <w:r>
+        <w:rPr>
+          <w:rFonts w:ascii="Liberation Sans" w:hAnsi="Liberation Sans"/>
+          <w:sz w:val="18"/>
+          <w:szCs w:val="18"/>
+          <w:u w:val="none"/>
+          <w:lang w:val="es-MX"/>
+        </w:rPr>
+      </w:r>
+    </w:p>
+    <w:p>
+      <w:pPr>
+        <w:pStyle w:val="Normal"/>
+        <w:rPr/>
       </w:pPr>
       <w:r>
         <w:rPr/>
@@ -3508,9 +3494,14 @@
       </w:rPr>
     </w:pPr>
     <w:r>
-      <w:rPr/>
+      <w:rPr>
+        <w:rFonts w:ascii="Liberation Sans" w:hAnsi="Liberation Sans"/>
+        <w:sz w:val="18"/>
+        <w:szCs w:val="18"/>
+        <w:lang w:val="es-MX"/>
+      </w:rPr>
       <w:drawing>
-        <wp:anchor behindDoc="1" distT="0" distB="0" distL="0" distR="0" simplePos="0" locked="0" layoutInCell="1" allowOverlap="1" relativeHeight="19">
+        <wp:anchor behindDoc="1" distT="0" distB="0" distL="0" distR="0" simplePos="0" locked="0" layoutInCell="1" allowOverlap="1" relativeHeight="24">
           <wp:simplePos x="0" y="0"/>
           <wp:positionH relativeFrom="column">
             <wp:posOffset>309880</wp:posOffset>
@@ -3598,7 +3589,7 @@
         <w:lang w:val="es-MX"/>
       </w:rPr>
       <w:drawing>
-        <wp:anchor behindDoc="1" distT="0" distB="0" distL="0" distR="0" simplePos="0" locked="0" layoutInCell="1" allowOverlap="1" relativeHeight="14">
+        <wp:anchor behindDoc="1" distT="0" distB="0" distL="0" distR="0" simplePos="0" locked="0" layoutInCell="1" allowOverlap="1" relativeHeight="15">
           <wp:simplePos x="0" y="0"/>
           <wp:positionH relativeFrom="column">
             <wp:posOffset>345440</wp:posOffset>
@@ -3684,7 +3675,7 @@
         <w:lang w:val="es-MX"/>
       </w:rPr>
       <w:drawing>
-        <wp:anchor behindDoc="1" distT="0" distB="0" distL="0" distR="0" simplePos="0" locked="0" layoutInCell="1" allowOverlap="1" relativeHeight="16">
+        <wp:anchor behindDoc="1" distT="0" distB="0" distL="0" distR="0" simplePos="0" locked="0" layoutInCell="1" allowOverlap="1" relativeHeight="18">
           <wp:simplePos x="0" y="0"/>
           <wp:positionH relativeFrom="column">
             <wp:posOffset>417830</wp:posOffset>
@@ -3770,7 +3761,7 @@
         <w:lang w:val="es-MX"/>
       </w:rPr>
       <w:drawing>
-        <wp:anchor behindDoc="1" distT="0" distB="0" distL="0" distR="0" simplePos="0" locked="0" layoutInCell="1" allowOverlap="1" relativeHeight="18">
+        <wp:anchor behindDoc="1" distT="0" distB="0" distL="0" distR="0" simplePos="0" locked="0" layoutInCell="1" allowOverlap="1" relativeHeight="21">
           <wp:simplePos x="0" y="0"/>
           <wp:positionH relativeFrom="column">
             <wp:posOffset>532765</wp:posOffset>
@@ -5023,6 +5014,7 @@
     <w:rPrDefault>
       <w:rPr>
         <w:rFonts w:ascii="Cambria" w:hAnsi="Cambria" w:eastAsia="ＭＳ 明朝" w:cs="Tahoma"/>
+        <w:sz w:val="20"/>
         <w:szCs w:val="24"/>
         <w:lang w:val="es-MX" w:eastAsia="en-US" w:bidi="ar-SA"/>
       </w:rPr>
@@ -5036,7 +5028,7 @@
     <w:qFormat/>
     <w:pPr>
       <w:widowControl/>
-      <w:overflowPunct w:val="false"/>
+      <w:overflowPunct w:val="true"/>
       <w:bidi w:val="0"/>
       <w:jc w:val="left"/>
     </w:pPr>
@@ -5895,6 +5887,454 @@
   </w:style>
   <w:style w:type="character" w:styleId="ListLabel102">
     <w:name w:val="ListLabel 102"/>
+    <w:qFormat/>
+    <w:rPr>
+      <w:rFonts w:cs="OpenSymbol"/>
+    </w:rPr>
+  </w:style>
+  <w:style w:type="character" w:styleId="ListLabel103">
+    <w:name w:val="ListLabel 103"/>
+    <w:qFormat/>
+    <w:rPr>
+      <w:rFonts w:ascii="Liberation Sans" w:hAnsi="Liberation Sans" w:cs="OpenSymbol"/>
+      <w:sz w:val="20"/>
+    </w:rPr>
+  </w:style>
+  <w:style w:type="character" w:styleId="ListLabel104">
+    <w:name w:val="ListLabel 104"/>
+    <w:qFormat/>
+    <w:rPr>
+      <w:rFonts w:cs="OpenSymbol"/>
+    </w:rPr>
+  </w:style>
+  <w:style w:type="character" w:styleId="ListLabel105">
+    <w:name w:val="ListLabel 105"/>
+    <w:qFormat/>
+    <w:rPr>
+      <w:rFonts w:cs="OpenSymbol"/>
+    </w:rPr>
+  </w:style>
+  <w:style w:type="character" w:styleId="ListLabel106">
+    <w:name w:val="ListLabel 106"/>
+    <w:qFormat/>
+    <w:rPr>
+      <w:rFonts w:cs="OpenSymbol"/>
+    </w:rPr>
+  </w:style>
+  <w:style w:type="character" w:styleId="ListLabel107">
+    <w:name w:val="ListLabel 107"/>
+    <w:qFormat/>
+    <w:rPr>
+      <w:rFonts w:cs="OpenSymbol"/>
+    </w:rPr>
+  </w:style>
+  <w:style w:type="character" w:styleId="ListLabel108">
+    <w:name w:val="ListLabel 108"/>
+    <w:qFormat/>
+    <w:rPr>
+      <w:rFonts w:cs="OpenSymbol"/>
+    </w:rPr>
+  </w:style>
+  <w:style w:type="character" w:styleId="ListLabel109">
+    <w:name w:val="ListLabel 109"/>
+    <w:qFormat/>
+    <w:rPr>
+      <w:rFonts w:cs="OpenSymbol"/>
+    </w:rPr>
+  </w:style>
+  <w:style w:type="character" w:styleId="ListLabel110">
+    <w:name w:val="ListLabel 110"/>
+    <w:qFormat/>
+    <w:rPr>
+      <w:rFonts w:cs="OpenSymbol"/>
+    </w:rPr>
+  </w:style>
+  <w:style w:type="character" w:styleId="ListLabel111">
+    <w:name w:val="ListLabel 111"/>
+    <w:qFormat/>
+    <w:rPr>
+      <w:rFonts w:cs="OpenSymbol"/>
+    </w:rPr>
+  </w:style>
+  <w:style w:type="character" w:styleId="ListLabel112">
+    <w:name w:val="ListLabel 112"/>
+    <w:qFormat/>
+    <w:rPr>
+      <w:rFonts w:ascii="Liberation Sans" w:hAnsi="Liberation Sans" w:cs="OpenSymbol"/>
+      <w:sz w:val="20"/>
+    </w:rPr>
+  </w:style>
+  <w:style w:type="character" w:styleId="ListLabel113">
+    <w:name w:val="ListLabel 113"/>
+    <w:qFormat/>
+    <w:rPr>
+      <w:rFonts w:cs="OpenSymbol"/>
+    </w:rPr>
+  </w:style>
+  <w:style w:type="character" w:styleId="ListLabel114">
+    <w:name w:val="ListLabel 114"/>
+    <w:qFormat/>
+    <w:rPr>
+      <w:rFonts w:cs="OpenSymbol"/>
+    </w:rPr>
+  </w:style>
+  <w:style w:type="character" w:styleId="ListLabel115">
+    <w:name w:val="ListLabel 115"/>
+    <w:qFormat/>
+    <w:rPr>
+      <w:rFonts w:cs="OpenSymbol"/>
+    </w:rPr>
+  </w:style>
+  <w:style w:type="character" w:styleId="ListLabel116">
+    <w:name w:val="ListLabel 116"/>
+    <w:qFormat/>
+    <w:rPr>
+      <w:rFonts w:cs="OpenSymbol"/>
+    </w:rPr>
+  </w:style>
+  <w:style w:type="character" w:styleId="ListLabel117">
+    <w:name w:val="ListLabel 117"/>
+    <w:qFormat/>
+    <w:rPr>
+      <w:rFonts w:cs="OpenSymbol"/>
+    </w:rPr>
+  </w:style>
+  <w:style w:type="character" w:styleId="ListLabel118">
+    <w:name w:val="ListLabel 118"/>
+    <w:qFormat/>
+    <w:rPr>
+      <w:rFonts w:cs="OpenSymbol"/>
+    </w:rPr>
+  </w:style>
+  <w:style w:type="character" w:styleId="ListLabel119">
+    <w:name w:val="ListLabel 119"/>
+    <w:qFormat/>
+    <w:rPr>
+      <w:rFonts w:cs="OpenSymbol"/>
+    </w:rPr>
+  </w:style>
+  <w:style w:type="character" w:styleId="ListLabel120">
+    <w:name w:val="ListLabel 120"/>
+    <w:qFormat/>
+    <w:rPr>
+      <w:rFonts w:cs="OpenSymbol"/>
+    </w:rPr>
+  </w:style>
+  <w:style w:type="character" w:styleId="ListLabel121">
+    <w:name w:val="ListLabel 121"/>
+    <w:qFormat/>
+    <w:rPr>
+      <w:rFonts w:ascii="Liberation Sans" w:hAnsi="Liberation Sans" w:cs="OpenSymbol"/>
+      <w:sz w:val="20"/>
+    </w:rPr>
+  </w:style>
+  <w:style w:type="character" w:styleId="ListLabel122">
+    <w:name w:val="ListLabel 122"/>
+    <w:qFormat/>
+    <w:rPr>
+      <w:rFonts w:cs="OpenSymbol"/>
+    </w:rPr>
+  </w:style>
+  <w:style w:type="character" w:styleId="ListLabel123">
+    <w:name w:val="ListLabel 123"/>
+    <w:qFormat/>
+    <w:rPr>
+      <w:rFonts w:cs="OpenSymbol"/>
+    </w:rPr>
+  </w:style>
+  <w:style w:type="character" w:styleId="ListLabel124">
+    <w:name w:val="ListLabel 124"/>
+    <w:qFormat/>
+    <w:rPr>
+      <w:rFonts w:cs="OpenSymbol"/>
+    </w:rPr>
+  </w:style>
+  <w:style w:type="character" w:styleId="ListLabel125">
+    <w:name w:val="ListLabel 125"/>
+    <w:qFormat/>
+    <w:rPr>
+      <w:rFonts w:cs="OpenSymbol"/>
+    </w:rPr>
+  </w:style>
+  <w:style w:type="character" w:styleId="ListLabel126">
+    <w:name w:val="ListLabel 126"/>
+    <w:qFormat/>
+    <w:rPr>
+      <w:rFonts w:cs="OpenSymbol"/>
+    </w:rPr>
+  </w:style>
+  <w:style w:type="character" w:styleId="ListLabel127">
+    <w:name w:val="ListLabel 127"/>
+    <w:qFormat/>
+    <w:rPr>
+      <w:rFonts w:cs="OpenSymbol"/>
+    </w:rPr>
+  </w:style>
+  <w:style w:type="character" w:styleId="ListLabel128">
+    <w:name w:val="ListLabel 128"/>
+    <w:qFormat/>
+    <w:rPr>
+      <w:rFonts w:cs="OpenSymbol"/>
+    </w:rPr>
+  </w:style>
+  <w:style w:type="character" w:styleId="ListLabel129">
+    <w:name w:val="ListLabel 129"/>
+    <w:qFormat/>
+    <w:rPr>
+      <w:rFonts w:cs="OpenSymbol"/>
+    </w:rPr>
+  </w:style>
+  <w:style w:type="character" w:styleId="ListLabel130">
+    <w:name w:val="ListLabel 130"/>
+    <w:qFormat/>
+    <w:rPr>
+      <w:rFonts w:ascii="Liberation Sans" w:hAnsi="Liberation Sans" w:cs="OpenSymbol"/>
+      <w:sz w:val="20"/>
+    </w:rPr>
+  </w:style>
+  <w:style w:type="character" w:styleId="ListLabel131">
+    <w:name w:val="ListLabel 131"/>
+    <w:qFormat/>
+    <w:rPr>
+      <w:rFonts w:cs="OpenSymbol"/>
+    </w:rPr>
+  </w:style>
+  <w:style w:type="character" w:styleId="ListLabel132">
+    <w:name w:val="ListLabel 132"/>
+    <w:qFormat/>
+    <w:rPr>
+      <w:rFonts w:cs="OpenSymbol"/>
+    </w:rPr>
+  </w:style>
+  <w:style w:type="character" w:styleId="ListLabel133">
+    <w:name w:val="ListLabel 133"/>
+    <w:qFormat/>
+    <w:rPr>
+      <w:rFonts w:cs="OpenSymbol"/>
+    </w:rPr>
+  </w:style>
+  <w:style w:type="character" w:styleId="ListLabel134">
+    <w:name w:val="ListLabel 134"/>
+    <w:qFormat/>
+    <w:rPr>
+      <w:rFonts w:cs="OpenSymbol"/>
+    </w:rPr>
+  </w:style>
+  <w:style w:type="character" w:styleId="ListLabel135">
+    <w:name w:val="ListLabel 135"/>
+    <w:qFormat/>
+    <w:rPr>
+      <w:rFonts w:cs="OpenSymbol"/>
+    </w:rPr>
+  </w:style>
+  <w:style w:type="character" w:styleId="ListLabel136">
+    <w:name w:val="ListLabel 136"/>
+    <w:qFormat/>
+    <w:rPr>
+      <w:rFonts w:cs="OpenSymbol"/>
+    </w:rPr>
+  </w:style>
+  <w:style w:type="character" w:styleId="ListLabel137">
+    <w:name w:val="ListLabel 137"/>
+    <w:qFormat/>
+    <w:rPr>
+      <w:rFonts w:cs="OpenSymbol"/>
+    </w:rPr>
+  </w:style>
+  <w:style w:type="character" w:styleId="ListLabel138">
+    <w:name w:val="ListLabel 138"/>
+    <w:qFormat/>
+    <w:rPr>
+      <w:rFonts w:cs="OpenSymbol"/>
+    </w:rPr>
+  </w:style>
+  <w:style w:type="character" w:styleId="ListLabel139">
+    <w:name w:val="ListLabel 139"/>
+    <w:qFormat/>
+    <w:rPr>
+      <w:rFonts w:ascii="Liberation Sans" w:hAnsi="Liberation Sans" w:cs="OpenSymbol"/>
+      <w:sz w:val="20"/>
+    </w:rPr>
+  </w:style>
+  <w:style w:type="character" w:styleId="ListLabel140">
+    <w:name w:val="ListLabel 140"/>
+    <w:qFormat/>
+    <w:rPr>
+      <w:rFonts w:cs="OpenSymbol"/>
+    </w:rPr>
+  </w:style>
+  <w:style w:type="character" w:styleId="ListLabel141">
+    <w:name w:val="ListLabel 141"/>
+    <w:qFormat/>
+    <w:rPr>
+      <w:rFonts w:cs="OpenSymbol"/>
+    </w:rPr>
+  </w:style>
+  <w:style w:type="character" w:styleId="ListLabel142">
+    <w:name w:val="ListLabel 142"/>
+    <w:qFormat/>
+    <w:rPr>
+      <w:rFonts w:cs="OpenSymbol"/>
+    </w:rPr>
+  </w:style>
+  <w:style w:type="character" w:styleId="ListLabel143">
+    <w:name w:val="ListLabel 143"/>
+    <w:qFormat/>
+    <w:rPr>
+      <w:rFonts w:cs="OpenSymbol"/>
+    </w:rPr>
+  </w:style>
+  <w:style w:type="character" w:styleId="ListLabel144">
+    <w:name w:val="ListLabel 144"/>
+    <w:qFormat/>
+    <w:rPr>
+      <w:rFonts w:cs="OpenSymbol"/>
+    </w:rPr>
+  </w:style>
+  <w:style w:type="character" w:styleId="ListLabel145">
+    <w:name w:val="ListLabel 145"/>
+    <w:qFormat/>
+    <w:rPr>
+      <w:rFonts w:cs="OpenSymbol"/>
+    </w:rPr>
+  </w:style>
+  <w:style w:type="character" w:styleId="ListLabel146">
+    <w:name w:val="ListLabel 146"/>
+    <w:qFormat/>
+    <w:rPr>
+      <w:rFonts w:cs="OpenSymbol"/>
+    </w:rPr>
+  </w:style>
+  <w:style w:type="character" w:styleId="ListLabel147">
+    <w:name w:val="ListLabel 147"/>
+    <w:qFormat/>
+    <w:rPr>
+      <w:rFonts w:cs="OpenSymbol"/>
+    </w:rPr>
+  </w:style>
+  <w:style w:type="character" w:styleId="ListLabel148">
+    <w:name w:val="ListLabel 148"/>
+    <w:qFormat/>
+    <w:rPr>
+      <w:rFonts w:ascii="Liberation Sans" w:hAnsi="Liberation Sans" w:cs="OpenSymbol"/>
+      <w:sz w:val="20"/>
+    </w:rPr>
+  </w:style>
+  <w:style w:type="character" w:styleId="ListLabel149">
+    <w:name w:val="ListLabel 149"/>
+    <w:qFormat/>
+    <w:rPr>
+      <w:rFonts w:cs="OpenSymbol"/>
+    </w:rPr>
+  </w:style>
+  <w:style w:type="character" w:styleId="ListLabel150">
+    <w:name w:val="ListLabel 150"/>
+    <w:qFormat/>
+    <w:rPr>
+      <w:rFonts w:cs="OpenSymbol"/>
+    </w:rPr>
+  </w:style>
+  <w:style w:type="character" w:styleId="ListLabel151">
+    <w:name w:val="ListLabel 151"/>
+    <w:qFormat/>
+    <w:rPr>
+      <w:rFonts w:cs="OpenSymbol"/>
+    </w:rPr>
+  </w:style>
+  <w:style w:type="character" w:styleId="ListLabel152">
+    <w:name w:val="ListLabel 152"/>
+    <w:qFormat/>
+    <w:rPr>
+      <w:rFonts w:cs="OpenSymbol"/>
+    </w:rPr>
+  </w:style>
+  <w:style w:type="character" w:styleId="ListLabel153">
+    <w:name w:val="ListLabel 153"/>
+    <w:qFormat/>
+    <w:rPr>
+      <w:rFonts w:cs="OpenSymbol"/>
+    </w:rPr>
+  </w:style>
+  <w:style w:type="character" w:styleId="ListLabel154">
+    <w:name w:val="ListLabel 154"/>
+    <w:qFormat/>
+    <w:rPr>
+      <w:rFonts w:cs="OpenSymbol"/>
+    </w:rPr>
+  </w:style>
+  <w:style w:type="character" w:styleId="ListLabel155">
+    <w:name w:val="ListLabel 155"/>
+    <w:qFormat/>
+    <w:rPr>
+      <w:rFonts w:cs="OpenSymbol"/>
+    </w:rPr>
+  </w:style>
+  <w:style w:type="character" w:styleId="ListLabel156">
+    <w:name w:val="ListLabel 156"/>
+    <w:qFormat/>
+    <w:rPr>
+      <w:rFonts w:cs="OpenSymbol"/>
+    </w:rPr>
+  </w:style>
+  <w:style w:type="character" w:styleId="ListLabel157">
+    <w:name w:val="ListLabel 157"/>
+    <w:qFormat/>
+    <w:rPr>
+      <w:rFonts w:ascii="Liberation Sans" w:hAnsi="Liberation Sans" w:cs="OpenSymbol"/>
+      <w:sz w:val="20"/>
+    </w:rPr>
+  </w:style>
+  <w:style w:type="character" w:styleId="ListLabel158">
+    <w:name w:val="ListLabel 158"/>
+    <w:qFormat/>
+    <w:rPr>
+      <w:rFonts w:cs="OpenSymbol"/>
+    </w:rPr>
+  </w:style>
+  <w:style w:type="character" w:styleId="ListLabel159">
+    <w:name w:val="ListLabel 159"/>
+    <w:qFormat/>
+    <w:rPr>
+      <w:rFonts w:cs="OpenSymbol"/>
+    </w:rPr>
+  </w:style>
+  <w:style w:type="character" w:styleId="ListLabel160">
+    <w:name w:val="ListLabel 160"/>
+    <w:qFormat/>
+    <w:rPr>
+      <w:rFonts w:cs="OpenSymbol"/>
+    </w:rPr>
+  </w:style>
+  <w:style w:type="character" w:styleId="ListLabel161">
+    <w:name w:val="ListLabel 161"/>
+    <w:qFormat/>
+    <w:rPr>
+      <w:rFonts w:cs="OpenSymbol"/>
+    </w:rPr>
+  </w:style>
+  <w:style w:type="character" w:styleId="ListLabel162">
+    <w:name w:val="ListLabel 162"/>
+    <w:qFormat/>
+    <w:rPr>
+      <w:rFonts w:cs="OpenSymbol"/>
+    </w:rPr>
+  </w:style>
+  <w:style w:type="character" w:styleId="ListLabel163">
+    <w:name w:val="ListLabel 163"/>
+    <w:qFormat/>
+    <w:rPr>
+      <w:rFonts w:cs="OpenSymbol"/>
+    </w:rPr>
+  </w:style>
+  <w:style w:type="character" w:styleId="ListLabel164">
+    <w:name w:val="ListLabel 164"/>
+    <w:qFormat/>
+    <w:rPr>
+      <w:rFonts w:cs="OpenSymbol"/>
+    </w:rPr>
+  </w:style>
+  <w:style w:type="character" w:styleId="ListLabel165">
+    <w:name w:val="ListLabel 165"/>
     <w:qFormat/>
     <w:rPr>
       <w:rFonts w:cs="OpenSymbol"/>

</xml_diff>

<commit_message>
Updates English and Spanish CVs.
</commit_message>
<xml_diff>
--- a/cv-eliel-parra-spa.docx
+++ b/cv-eliel-parra-spa.docx
@@ -10,148 +10,6 @@
           <w:szCs w:val="20"/>
         </w:rPr>
       </w:pPr>
-      <w:r>
-        <w:rPr>
-          <w:rFonts w:ascii="Liberation Sans" w:hAnsi="Liberation Sans"/>
-          <w:noProof/>
-          <w:sz w:val="20"/>
-          <w:szCs w:val="20"/>
-          <w:lang w:val="es-419" w:eastAsia="es-419"/>
-        </w:rPr>
-        <mc:AlternateContent>
-          <mc:Choice Requires="wps">
-            <w:drawing>
-              <wp:anchor distT="0" distB="0" distL="0" distR="0" simplePos="0" relativeHeight="3" behindDoc="0" locked="0" layoutInCell="1" allowOverlap="1">
-                <wp:simplePos x="0" y="0"/>
-                <wp:positionH relativeFrom="column">
-                  <wp:posOffset>-605790</wp:posOffset>
-                </wp:positionH>
-                <wp:positionV relativeFrom="paragraph">
-                  <wp:posOffset>-300355</wp:posOffset>
-                </wp:positionV>
-                <wp:extent cx="7558405" cy="687070"/>
-                <wp:effectExtent l="0" t="0" r="0" b="0"/>
-                <wp:wrapSquare wrapText="bothSides"/>
-                <wp:docPr id="1" name="Rectangle 53"/>
-                <wp:cNvGraphicFramePr/>
-                <a:graphic xmlns:a="http://schemas.openxmlformats.org/drawingml/2006/main">
-                  <a:graphicData uri="http://schemas.microsoft.com/office/word/2010/wordprocessingShape">
-                    <wps:wsp>
-                      <wps:cNvSpPr/>
-                      <wps:spPr>
-                        <a:xfrm>
-                          <a:off x="0" y="0"/>
-                          <a:ext cx="7557840" cy="686520"/>
-                        </a:xfrm>
-                        <a:prstGeom prst="rect">
-                          <a:avLst/>
-                        </a:prstGeom>
-                        <a:solidFill>
-                          <a:srgbClr val="D9D9D9"/>
-                        </a:solidFill>
-                        <a:ln w="9360">
-                          <a:noFill/>
-                        </a:ln>
-                      </wps:spPr>
-                      <wps:style>
-                        <a:lnRef idx="0">
-                          <a:scrgbClr r="0" g="0" b="0"/>
-                        </a:lnRef>
-                        <a:fillRef idx="0">
-                          <a:scrgbClr r="0" g="0" b="0"/>
-                        </a:fillRef>
-                        <a:effectRef idx="0">
-                          <a:scrgbClr r="0" g="0" b="0"/>
-                        </a:effectRef>
-                        <a:fontRef idx="minor"/>
-                      </wps:style>
-                      <wps:bodyPr/>
-                    </wps:wsp>
-                  </a:graphicData>
-                </a:graphic>
-              </wp:anchor>
-            </w:drawing>
-          </mc:Choice>
-          <mc:Fallback>
-            <w:pict>
-              <v:rect w14:anchorId="7DCC1C25" id="Rectangle 53" o:spid="_x0000_s1026" style="position:absolute;margin-left:-47.7pt;margin-top:-23.65pt;width:595.15pt;height:54.1pt;z-index:3;visibility:visible;mso-wrap-style:square;mso-wrap-distance-left:0;mso-wrap-distance-top:0;mso-wrap-distance-right:0;mso-wrap-distance-bottom:0;mso-position-horizontal:absolute;mso-position-horizontal-relative:text;mso-position-vertical:absolute;mso-position-vertical-relative:text;v-text-anchor:top" o:gfxdata="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" fillcolor="#d9d9d9" stroked="f" strokeweight=".26mm">
-                <w10:wrap type="square"/>
-              </v:rect>
-            </w:pict>
-          </mc:Fallback>
-        </mc:AlternateContent>
-      </w:r>
-      <w:r>
-        <w:rPr>
-          <w:rFonts w:ascii="Liberation Sans" w:hAnsi="Liberation Sans"/>
-          <w:noProof/>
-          <w:sz w:val="20"/>
-          <w:szCs w:val="20"/>
-          <w:lang w:val="es-419" w:eastAsia="es-419"/>
-        </w:rPr>
-        <mc:AlternateContent>
-          <mc:Choice Requires="wps">
-            <w:drawing>
-              <wp:anchor distT="0" distB="0" distL="0" distR="0" simplePos="0" relativeHeight="4" behindDoc="0" locked="0" layoutInCell="1" allowOverlap="1">
-                <wp:simplePos x="0" y="0"/>
-                <wp:positionH relativeFrom="column">
-                  <wp:posOffset>-605790</wp:posOffset>
-                </wp:positionH>
-                <wp:positionV relativeFrom="paragraph">
-                  <wp:posOffset>441325</wp:posOffset>
-                </wp:positionV>
-                <wp:extent cx="7558405" cy="229870"/>
-                <wp:effectExtent l="0" t="0" r="0" b="0"/>
-                <wp:wrapSquare wrapText="bothSides"/>
-                <wp:docPr id="2" name="Rectangle 52"/>
-                <wp:cNvGraphicFramePr/>
-                <a:graphic xmlns:a="http://schemas.openxmlformats.org/drawingml/2006/main">
-                  <a:graphicData uri="http://schemas.microsoft.com/office/word/2010/wordprocessingShape">
-                    <wps:wsp>
-                      <wps:cNvSpPr/>
-                      <wps:spPr>
-                        <a:xfrm>
-                          <a:off x="0" y="0"/>
-                          <a:ext cx="7557840" cy="229320"/>
-                        </a:xfrm>
-                        <a:prstGeom prst="rect">
-                          <a:avLst/>
-                        </a:prstGeom>
-                        <a:solidFill>
-                          <a:srgbClr val="A6A6A6"/>
-                        </a:solidFill>
-                        <a:ln w="9360">
-                          <a:noFill/>
-                        </a:ln>
-                      </wps:spPr>
-                      <wps:style>
-                        <a:lnRef idx="0">
-                          <a:scrgbClr r="0" g="0" b="0"/>
-                        </a:lnRef>
-                        <a:fillRef idx="0">
-                          <a:scrgbClr r="0" g="0" b="0"/>
-                        </a:fillRef>
-                        <a:effectRef idx="0">
-                          <a:scrgbClr r="0" g="0" b="0"/>
-                        </a:effectRef>
-                        <a:fontRef idx="minor"/>
-                      </wps:style>
-                      <wps:bodyPr/>
-                    </wps:wsp>
-                  </a:graphicData>
-                </a:graphic>
-              </wp:anchor>
-            </w:drawing>
-          </mc:Choice>
-          <mc:Fallback>
-            <w:pict>
-              <v:rect w14:anchorId="7CE47486" id="Rectangle 52" o:spid="_x0000_s1026" style="position:absolute;margin-left:-47.7pt;margin-top:34.75pt;width:595.15pt;height:18.1pt;z-index:4;visibility:visible;mso-wrap-style:square;mso-wrap-distance-left:0;mso-wrap-distance-top:0;mso-wrap-distance-right:0;mso-wrap-distance-bottom:0;mso-position-horizontal:absolute;mso-position-horizontal-relative:text;mso-position-vertical:absolute;mso-position-vertical-relative:text;v-text-anchor:top" o:gfxdata="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" fillcolor="#a6a6a6" stroked="f" strokeweight=".26mm">
-                <w10:wrap type="square"/>
-              </v:rect>
-            </w:pict>
-          </mc:Fallback>
-        </mc:AlternateContent>
-      </w:r>
       <w:r>
         <w:rPr>
           <w:rFonts w:ascii="Liberation Sans" w:hAnsi="Liberation Sans"/>
@@ -169,9 +27,9 @@
                   <wp:posOffset>2526030</wp:posOffset>
                 </wp:positionH>
                 <wp:positionV relativeFrom="paragraph">
-                  <wp:posOffset>-358775</wp:posOffset>
+                  <wp:posOffset>-356870</wp:posOffset>
                 </wp:positionV>
-                <wp:extent cx="1259205" cy="1259205"/>
+                <wp:extent cx="1257935" cy="1257935"/>
                 <wp:effectExtent l="0" t="0" r="0" b="0"/>
                 <wp:wrapSquare wrapText="bothSides"/>
                 <wp:docPr id="3" name="Imagen1"/>
@@ -183,9 +41,9 @@
                       <wpg:grpSpPr>
                         <a:xfrm>
                           <a:off x="0" y="0"/>
-                          <a:ext cx="1258560" cy="1258560"/>
+                          <a:ext cx="1257935" cy="1257935"/>
                           <a:chOff x="0" y="0"/>
-                          <a:chExt cx="0" cy="0"/>
+                          <a:chExt cx="1258560" cy="1258560"/>
                         </a:xfrm>
                       </wpg:grpSpPr>
                       <wps:wsp>
@@ -290,7 +148,7 @@
                         <wps:cNvSpPr/>
                         <wps:spPr>
                           <a:xfrm>
-                            <a:off x="164520" y="240840"/>
+                            <a:off x="164520" y="301800"/>
                             <a:ext cx="955080" cy="685800"/>
                           </a:xfrm>
                           <a:prstGeom prst="rect">
@@ -344,11 +202,11 @@
           </mc:Choice>
           <mc:Fallback>
             <w:pict>
-              <v:group id="Imagen1" o:spid="_x0000_s1026" style="position:absolute;margin-left:198.9pt;margin-top:-28.25pt;width:99.15pt;height:99.15pt;z-index:5;mso-wrap-distance-left:0;mso-wrap-distance-right:0" coordsize="0,0" o:gfxdata="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">
-                <v:oval id="Oval 4" o:spid="_x0000_s1027" style="position:absolute;width:1258560;height:1258560;visibility:visible;mso-wrap-style:square;v-text-anchor:top" o:gfxdata="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" stroked="f" strokeweight=".26mm"/>
-                <v:oval id="Oval 5" o:spid="_x0000_s1028" style="position:absolute;left:44280;top:56520;width:1144440;height:1144440;visibility:visible;mso-wrap-style:square;v-text-anchor:top" o:gfxdata="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" filled="f" strokecolor="#a6a6a6" strokeweight=".53mm"/>
-                <v:oval id="Oval 6" o:spid="_x0000_s1029" style="position:absolute;left:139680;top:157320;width:953640;height:953640;visibility:visible;mso-wrap-style:square;v-text-anchor:top" o:gfxdata="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" fillcolor="#009" stroked="f" strokeweight=".26mm"/>
-                <v:rect id="Rectangle 7" o:spid="_x0000_s1030" style="position:absolute;left:164520;top:240840;width:955080;height:685800;visibility:visible;mso-wrap-style:square;v-text-anchor:top" o:gfxdata="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" filled="f" stroked="f">
+              <v:group id="Imagen1" o:spid="_x0000_s1026" style="position:absolute;margin-left:198.9pt;margin-top:-28.1pt;width:99.05pt;height:99.05pt;z-index:5;mso-wrap-distance-left:0;mso-wrap-distance-right:0" coordsize="12585,12585" o:gfxdata="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">
+                <v:oval id="Oval 4" o:spid="_x0000_s1027" style="position:absolute;width:12585;height:12585;visibility:visible;mso-wrap-style:square;v-text-anchor:top" o:gfxdata="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" stroked="f" strokeweight=".26mm"/>
+                <v:oval id="Oval 5" o:spid="_x0000_s1028" style="position:absolute;left:442;top:565;width:11445;height:11444;visibility:visible;mso-wrap-style:square;v-text-anchor:top" o:gfxdata="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" filled="f" strokecolor="#a6a6a6" strokeweight=".53mm"/>
+                <v:oval id="Oval 6" o:spid="_x0000_s1029" style="position:absolute;left:1396;top:1573;width:9537;height:9536;visibility:visible;mso-wrap-style:square;v-text-anchor:top" o:gfxdata="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" fillcolor="#009" stroked="f" strokeweight=".26mm"/>
+                <v:rect id="Rectangle 7" o:spid="_x0000_s1030" style="position:absolute;left:1645;top:3018;width:9551;height:6858;visibility:visible;mso-wrap-style:square;v-text-anchor:top" o:gfxdata="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" filled="f" stroked="f">
                   <v:textbox inset="2.5mm,1.25mm,2.5mm,1.25mm">
                     <w:txbxContent>
                       <w:p>
@@ -371,6 +229,148 @@
                 </v:rect>
                 <w10:wrap type="square"/>
               </v:group>
+            </w:pict>
+          </mc:Fallback>
+        </mc:AlternateContent>
+      </w:r>
+      <w:r>
+        <w:rPr>
+          <w:rFonts w:ascii="Liberation Sans" w:hAnsi="Liberation Sans"/>
+          <w:noProof/>
+          <w:sz w:val="20"/>
+          <w:szCs w:val="20"/>
+          <w:lang w:val="es-419" w:eastAsia="es-419"/>
+        </w:rPr>
+        <mc:AlternateContent>
+          <mc:Choice Requires="wps">
+            <w:drawing>
+              <wp:anchor distT="0" distB="0" distL="0" distR="0" simplePos="0" relativeHeight="3" behindDoc="0" locked="0" layoutInCell="1" allowOverlap="1">
+                <wp:simplePos x="0" y="0"/>
+                <wp:positionH relativeFrom="column">
+                  <wp:posOffset>-605790</wp:posOffset>
+                </wp:positionH>
+                <wp:positionV relativeFrom="paragraph">
+                  <wp:posOffset>-300355</wp:posOffset>
+                </wp:positionV>
+                <wp:extent cx="7558405" cy="687070"/>
+                <wp:effectExtent l="0" t="0" r="0" b="0"/>
+                <wp:wrapSquare wrapText="bothSides"/>
+                <wp:docPr id="1" name="Rectangle 53"/>
+                <wp:cNvGraphicFramePr/>
+                <a:graphic xmlns:a="http://schemas.openxmlformats.org/drawingml/2006/main">
+                  <a:graphicData uri="http://schemas.microsoft.com/office/word/2010/wordprocessingShape">
+                    <wps:wsp>
+                      <wps:cNvSpPr/>
+                      <wps:spPr>
+                        <a:xfrm>
+                          <a:off x="0" y="0"/>
+                          <a:ext cx="7557840" cy="686520"/>
+                        </a:xfrm>
+                        <a:prstGeom prst="rect">
+                          <a:avLst/>
+                        </a:prstGeom>
+                        <a:solidFill>
+                          <a:srgbClr val="D9D9D9"/>
+                        </a:solidFill>
+                        <a:ln w="9360">
+                          <a:noFill/>
+                        </a:ln>
+                      </wps:spPr>
+                      <wps:style>
+                        <a:lnRef idx="0">
+                          <a:scrgbClr r="0" g="0" b="0"/>
+                        </a:lnRef>
+                        <a:fillRef idx="0">
+                          <a:scrgbClr r="0" g="0" b="0"/>
+                        </a:fillRef>
+                        <a:effectRef idx="0">
+                          <a:scrgbClr r="0" g="0" b="0"/>
+                        </a:effectRef>
+                        <a:fontRef idx="minor"/>
+                      </wps:style>
+                      <wps:bodyPr/>
+                    </wps:wsp>
+                  </a:graphicData>
+                </a:graphic>
+              </wp:anchor>
+            </w:drawing>
+          </mc:Choice>
+          <mc:Fallback>
+            <w:pict>
+              <v:rect w14:anchorId="15276345" id="Rectangle 53" o:spid="_x0000_s1026" style="position:absolute;margin-left:-47.7pt;margin-top:-23.65pt;width:595.15pt;height:54.1pt;z-index:3;visibility:visible;mso-wrap-style:square;mso-wrap-distance-left:0;mso-wrap-distance-top:0;mso-wrap-distance-right:0;mso-wrap-distance-bottom:0;mso-position-horizontal:absolute;mso-position-horizontal-relative:text;mso-position-vertical:absolute;mso-position-vertical-relative:text;v-text-anchor:top" o:gfxdata="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" fillcolor="#d9d9d9" stroked="f" strokeweight=".26mm">
+                <w10:wrap type="square"/>
+              </v:rect>
+            </w:pict>
+          </mc:Fallback>
+        </mc:AlternateContent>
+      </w:r>
+      <w:r>
+        <w:rPr>
+          <w:rFonts w:ascii="Liberation Sans" w:hAnsi="Liberation Sans"/>
+          <w:noProof/>
+          <w:sz w:val="20"/>
+          <w:szCs w:val="20"/>
+          <w:lang w:val="es-419" w:eastAsia="es-419"/>
+        </w:rPr>
+        <mc:AlternateContent>
+          <mc:Choice Requires="wps">
+            <w:drawing>
+              <wp:anchor distT="0" distB="0" distL="0" distR="0" simplePos="0" relativeHeight="4" behindDoc="0" locked="0" layoutInCell="1" allowOverlap="1">
+                <wp:simplePos x="0" y="0"/>
+                <wp:positionH relativeFrom="column">
+                  <wp:posOffset>-605790</wp:posOffset>
+                </wp:positionH>
+                <wp:positionV relativeFrom="paragraph">
+                  <wp:posOffset>441325</wp:posOffset>
+                </wp:positionV>
+                <wp:extent cx="7558405" cy="229870"/>
+                <wp:effectExtent l="0" t="0" r="0" b="0"/>
+                <wp:wrapSquare wrapText="bothSides"/>
+                <wp:docPr id="2" name="Rectangle 52"/>
+                <wp:cNvGraphicFramePr/>
+                <a:graphic xmlns:a="http://schemas.openxmlformats.org/drawingml/2006/main">
+                  <a:graphicData uri="http://schemas.microsoft.com/office/word/2010/wordprocessingShape">
+                    <wps:wsp>
+                      <wps:cNvSpPr/>
+                      <wps:spPr>
+                        <a:xfrm>
+                          <a:off x="0" y="0"/>
+                          <a:ext cx="7557840" cy="229320"/>
+                        </a:xfrm>
+                        <a:prstGeom prst="rect">
+                          <a:avLst/>
+                        </a:prstGeom>
+                        <a:solidFill>
+                          <a:srgbClr val="A6A6A6"/>
+                        </a:solidFill>
+                        <a:ln w="9360">
+                          <a:noFill/>
+                        </a:ln>
+                      </wps:spPr>
+                      <wps:style>
+                        <a:lnRef idx="0">
+                          <a:scrgbClr r="0" g="0" b="0"/>
+                        </a:lnRef>
+                        <a:fillRef idx="0">
+                          <a:scrgbClr r="0" g="0" b="0"/>
+                        </a:fillRef>
+                        <a:effectRef idx="0">
+                          <a:scrgbClr r="0" g="0" b="0"/>
+                        </a:effectRef>
+                        <a:fontRef idx="minor"/>
+                      </wps:style>
+                      <wps:bodyPr/>
+                    </wps:wsp>
+                  </a:graphicData>
+                </a:graphic>
+              </wp:anchor>
+            </w:drawing>
+          </mc:Choice>
+          <mc:Fallback>
+            <w:pict>
+              <v:rect w14:anchorId="397D98D8" id="Rectangle 52" o:spid="_x0000_s1026" style="position:absolute;margin-left:-47.7pt;margin-top:34.75pt;width:595.15pt;height:18.1pt;z-index:4;visibility:visible;mso-wrap-style:square;mso-wrap-distance-left:0;mso-wrap-distance-top:0;mso-wrap-distance-right:0;mso-wrap-distance-bottom:0;mso-position-horizontal:absolute;mso-position-horizontal-relative:text;mso-position-vertical:absolute;mso-position-vertical-relative:text;v-text-anchor:top" o:gfxdata="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" fillcolor="#a6a6a6" stroked="f" strokeweight=".26mm">
+                <w10:wrap type="square"/>
+              </v:rect>
             </w:pict>
           </mc:Fallback>
         </mc:AlternateContent>
@@ -439,7 +439,7 @@
           </mc:Choice>
           <mc:Fallback>
             <w:pict>
-              <v:rect w14:anchorId="740C6389" id="Rectangle 51" o:spid="_x0000_s1026" style="position:absolute;margin-left:-47.7pt;margin-top:748pt;width:595.15pt;height:11pt;z-index:6;visibility:visible;mso-wrap-style:square;mso-wrap-distance-left:0;mso-wrap-distance-top:0;mso-wrap-distance-right:0;mso-wrap-distance-bottom:0;mso-position-horizontal:absolute;mso-position-horizontal-relative:text;mso-position-vertical:absolute;mso-position-vertical-relative:text;v-text-anchor:top" o:gfxdata="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" fillcolor="#d9d9d9" stroked="f" strokeweight=".26mm">
+              <v:rect w14:anchorId="251C1214" id="Rectangle 51" o:spid="_x0000_s1026" style="position:absolute;margin-left:-47.7pt;margin-top:748pt;width:595.15pt;height:11pt;z-index:6;visibility:visible;mso-wrap-style:square;mso-wrap-distance-left:0;mso-wrap-distance-top:0;mso-wrap-distance-right:0;mso-wrap-distance-bottom:0;mso-position-horizontal:absolute;mso-position-horizontal-relative:text;mso-position-vertical:absolute;mso-position-vertical-relative:text;v-text-anchor:top" o:gfxdata="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" fillcolor="#d9d9d9" stroked="f" strokeweight=".26mm">
                 <w10:wrap type="square"/>
               </v:rect>
             </w:pict>
@@ -518,7 +518,7 @@
           </mc:Choice>
           <mc:Fallback>
             <w:pict>
-              <v:rect w14:anchorId="34D2EF04" id="Rectangle 51" o:spid="_x0000_s1026" style="position:absolute;margin-left:-47.7pt;margin-top:-6.6pt;width:595.15pt;height:11pt;z-index:2;visibility:visible;mso-wrap-style:square;mso-wrap-distance-left:0;mso-wrap-distance-top:0;mso-wrap-distance-right:0;mso-wrap-distance-bottom:0;mso-position-horizontal:absolute;mso-position-horizontal-relative:text;mso-position-vertical:absolute;mso-position-vertical-relative:text;v-text-anchor:top" o:gfxdata="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" fillcolor="#d9d9d9" stroked="f" strokeweight=".26mm">
+              <v:rect w14:anchorId="3793522E" id="Rectangle 51" o:spid="_x0000_s1026" style="position:absolute;margin-left:-47.7pt;margin-top:-6.6pt;width:595.15pt;height:11pt;z-index:2;visibility:visible;mso-wrap-style:square;mso-wrap-distance-left:0;mso-wrap-distance-top:0;mso-wrap-distance-right:0;mso-wrap-distance-bottom:0;mso-position-horizontal:absolute;mso-position-horizontal-relative:text;mso-position-vertical:absolute;mso-position-vertical-relative:text;v-text-anchor:top" o:gfxdata="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" fillcolor="#d9d9d9" stroked="f" strokeweight=".26mm">
                 <w10:wrap type="square"/>
               </v:rect>
             </w:pict>
@@ -918,7 +918,7 @@
           <w:numId w:val="1"/>
         </w:numPr>
         <w:rPr>
-          <w:rFonts w:ascii="Liberation Sans" w:hAnsi="Liberation Sans"/>
+          <w:rFonts w:ascii="Liberation Sans" w:hAnsi="Liberation Sans" w:hint="eastAsia"/>
           <w:sz w:val="20"/>
           <w:szCs w:val="20"/>
         </w:rPr>
@@ -955,7 +955,7 @@
           <w:numId w:val="1"/>
         </w:numPr>
         <w:rPr>
-          <w:rFonts w:ascii="Liberation Sans" w:hAnsi="Liberation Sans"/>
+          <w:rFonts w:ascii="Liberation Sans" w:hAnsi="Liberation Sans" w:hint="eastAsia"/>
           <w:sz w:val="20"/>
           <w:szCs w:val="20"/>
         </w:rPr>
@@ -975,9 +975,17 @@
           <w:sz w:val="20"/>
           <w:szCs w:val="20"/>
         </w:rPr>
-        <w:t>Waterfall.</w:t>
+        <w:t>Waterfall</w:t>
       </w:r>
       <w:proofErr w:type="spellEnd"/>
+      <w:r>
+        <w:rPr>
+          <w:rFonts w:ascii="Liberation Sans" w:hAnsi="Liberation Sans"/>
+          <w:sz w:val="20"/>
+          <w:szCs w:val="20"/>
+        </w:rPr>
+        <w:t>.</w:t>
+      </w:r>
     </w:p>
     <w:p>
       <w:pPr>
@@ -991,8 +999,6 @@
           <w:szCs w:val="20"/>
         </w:rPr>
       </w:pPr>
-      <w:bookmarkStart w:id="0" w:name="_GoBack"/>
-      <w:bookmarkEnd w:id="0"/>
       <w:r>
         <w:rPr>
           <w:rFonts w:ascii="Liberation Sans" w:hAnsi="Liberation Sans"/>
@@ -1027,7 +1033,7 @@
           <w:numId w:val="1"/>
         </w:numPr>
         <w:rPr>
-          <w:rFonts w:ascii="Liberation Sans" w:hAnsi="Liberation Sans"/>
+          <w:rFonts w:ascii="Liberation Sans" w:hAnsi="Liberation Sans" w:hint="eastAsia"/>
           <w:sz w:val="20"/>
           <w:szCs w:val="20"/>
         </w:rPr>
@@ -1623,7 +1629,31 @@
           <w:sz w:val="20"/>
           <w:szCs w:val="20"/>
         </w:rPr>
-        <w:t xml:space="preserve"> con alcance en 28 países.</w:t>
+        <w:t xml:space="preserve"> con alcance en </w:t>
+      </w:r>
+      <w:r>
+        <w:rPr>
+          <w:rFonts w:ascii="Liberation Sans" w:hAnsi="Liberation Sans"/>
+          <w:sz w:val="20"/>
+          <w:szCs w:val="20"/>
+        </w:rPr>
+        <w:t xml:space="preserve">los </w:t>
+      </w:r>
+      <w:r>
+        <w:rPr>
+          <w:rFonts w:ascii="Liberation Sans" w:hAnsi="Liberation Sans"/>
+          <w:sz w:val="20"/>
+          <w:szCs w:val="20"/>
+        </w:rPr>
+        <w:t>5 continentes</w:t>
+      </w:r>
+      <w:r>
+        <w:rPr>
+          <w:rFonts w:ascii="Liberation Sans" w:hAnsi="Liberation Sans"/>
+          <w:sz w:val="20"/>
+          <w:szCs w:val="20"/>
+        </w:rPr>
+        <w:t>.</w:t>
       </w:r>
     </w:p>
     <w:p>
@@ -1687,6 +1717,16 @@
         </w:rPr>
         <w:t xml:space="preserve"> metodologías ágiles.</w:t>
       </w:r>
+      <w:r>
+        <w:rPr>
+          <w:rFonts w:ascii="Liberation Sans" w:hAnsi="Liberation Sans"/>
+          <w:sz w:val="20"/>
+          <w:szCs w:val="20"/>
+        </w:rPr>
+        <w:t xml:space="preserve"> </w:t>
+      </w:r>
+      <w:bookmarkStart w:id="0" w:name="_GoBack"/>
+      <w:bookmarkEnd w:id="0"/>
     </w:p>
     <w:p>
       <w:pPr>
@@ -1696,18 +1736,50 @@
           <w:numId w:val="9"/>
         </w:numPr>
         <w:rPr>
-          <w:rFonts w:ascii="Liberation Sans" w:hAnsi="Liberation Sans"/>
-          <w:sz w:val="20"/>
-          <w:szCs w:val="20"/>
-        </w:rPr>
-      </w:pPr>
-      <w:r>
-        <w:rPr>
-          <w:rFonts w:ascii="Liberation Sans" w:hAnsi="Liberation Sans"/>
-          <w:sz w:val="20"/>
-          <w:szCs w:val="20"/>
-        </w:rPr>
-        <w:t xml:space="preserve">Actualización de los servicios de normalización de direcciones usando técnicas de Machine </w:t>
+          <w:rFonts w:ascii="Liberation Sans" w:hAnsi="Liberation Sans" w:hint="eastAsia"/>
+          <w:sz w:val="20"/>
+          <w:szCs w:val="20"/>
+        </w:rPr>
+      </w:pPr>
+      <w:r>
+        <w:rPr>
+          <w:rFonts w:ascii="Liberation Sans" w:hAnsi="Liberation Sans"/>
+          <w:sz w:val="20"/>
+          <w:szCs w:val="20"/>
+        </w:rPr>
+        <w:t>Actualizar</w:t>
+      </w:r>
+      <w:r>
+        <w:rPr>
+          <w:rFonts w:ascii="Liberation Sans" w:hAnsi="Liberation Sans"/>
+          <w:sz w:val="20"/>
+          <w:szCs w:val="20"/>
+        </w:rPr>
+        <w:t xml:space="preserve"> </w:t>
+      </w:r>
+      <w:r>
+        <w:rPr>
+          <w:rFonts w:ascii="Liberation Sans" w:hAnsi="Liberation Sans"/>
+          <w:sz w:val="20"/>
+          <w:szCs w:val="20"/>
+        </w:rPr>
+        <w:t>nuestros</w:t>
+      </w:r>
+      <w:r>
+        <w:rPr>
+          <w:rFonts w:ascii="Liberation Sans" w:hAnsi="Liberation Sans"/>
+          <w:sz w:val="20"/>
+          <w:szCs w:val="20"/>
+        </w:rPr>
+        <w:t xml:space="preserve"> servicios de normalización de </w:t>
+      </w:r>
+      <w:r>
+        <w:rPr>
+          <w:rFonts w:ascii="Liberation Sans" w:hAnsi="Liberation Sans"/>
+          <w:sz w:val="20"/>
+          <w:szCs w:val="20"/>
+        </w:rPr>
+        <w:t xml:space="preserve">direcciones usando técnicas de machine </w:t>
       </w:r>
       <w:proofErr w:type="spellStart"/>
       <w:r>
@@ -1716,7 +1788,15 @@
           <w:sz w:val="20"/>
           <w:szCs w:val="20"/>
         </w:rPr>
-        <w:t>Learning</w:t>
+        <w:t>l</w:t>
+      </w:r>
+      <w:r>
+        <w:rPr>
+          <w:rFonts w:ascii="Liberation Sans" w:hAnsi="Liberation Sans"/>
+          <w:sz w:val="20"/>
+          <w:szCs w:val="20"/>
+        </w:rPr>
+        <w:t>earning</w:t>
       </w:r>
       <w:proofErr w:type="spellEnd"/>
       <w:r>
@@ -1747,7 +1827,39 @@
           <w:sz w:val="20"/>
           <w:szCs w:val="20"/>
         </w:rPr>
-        <w:t xml:space="preserve">Actualización del sistema de información geográfica con arquitectura de micro-servicios sobre infraestructura </w:t>
+        <w:t>Actualiza</w:t>
+      </w:r>
+      <w:r>
+        <w:rPr>
+          <w:rFonts w:ascii="Liberation Sans" w:hAnsi="Liberation Sans"/>
+          <w:sz w:val="20"/>
+          <w:szCs w:val="20"/>
+        </w:rPr>
+        <w:t>r</w:t>
+      </w:r>
+      <w:r>
+        <w:rPr>
+          <w:rFonts w:ascii="Liberation Sans" w:hAnsi="Liberation Sans"/>
+          <w:sz w:val="20"/>
+          <w:szCs w:val="20"/>
+        </w:rPr>
+        <w:t xml:space="preserve"> </w:t>
+      </w:r>
+      <w:r>
+        <w:rPr>
+          <w:rFonts w:ascii="Liberation Sans" w:hAnsi="Liberation Sans"/>
+          <w:sz w:val="20"/>
+          <w:szCs w:val="20"/>
+        </w:rPr>
+        <w:t>nuestro</w:t>
+      </w:r>
+      <w:r>
+        <w:rPr>
+          <w:rFonts w:ascii="Liberation Sans" w:hAnsi="Liberation Sans"/>
+          <w:sz w:val="20"/>
+          <w:szCs w:val="20"/>
+        </w:rPr>
+        <w:t xml:space="preserve"> sistema de información geográfica con arquitectura de micro-servicios sobre infraestructura </w:t>
       </w:r>
       <w:proofErr w:type="spellStart"/>
       <w:r>
@@ -1989,7 +2101,7 @@
           <w:sz w:val="20"/>
           <w:szCs w:val="20"/>
         </w:rPr>
-        <w:t>Simplificar los procesos operativos proveyendo resultados más consistentes.</w:t>
+        <w:t>Simplificar los procesos operativos proveyendo resultados consistentes.</w:t>
       </w:r>
     </w:p>
     <w:p>
@@ -2021,15 +2133,6 @@
           <w:szCs w:val="20"/>
         </w:rPr>
       </w:pPr>
-    </w:p>
-    <w:p>
-      <w:pPr>
-        <w:rPr>
-          <w:rFonts w:ascii="Liberation Sans" w:hAnsi="Liberation Sans" w:hint="eastAsia"/>
-          <w:sz w:val="20"/>
-          <w:szCs w:val="20"/>
-        </w:rPr>
-      </w:pPr>
       <w:r>
         <w:rPr>
           <w:rFonts w:ascii="Liberation Sans" w:hAnsi="Liberation Sans"/>
@@ -2379,7 +2482,33 @@
           <w:sz w:val="20"/>
           <w:szCs w:val="20"/>
         </w:rPr>
-        <w:t>Desarrollar, como parte del equipo, la nueva plataforma tecnológica y construir herramientas para el soporte a las distintas áreas del negocio en 7 países.</w:t>
+        <w:t>Desarrollar, como parte del equipo, la nueva plataforma tecnológica</w:t>
+      </w:r>
+      <w:r>
+        <w:rPr>
+          <w:rFonts w:ascii="Liberation Sans" w:hAnsi="Liberation Sans"/>
+          <w:sz w:val="20"/>
+          <w:szCs w:val="20"/>
+        </w:rPr>
+        <w:t xml:space="preserve"> de e-</w:t>
+      </w:r>
+      <w:proofErr w:type="spellStart"/>
+      <w:r>
+        <w:rPr>
+          <w:rFonts w:ascii="Liberation Sans" w:hAnsi="Liberation Sans"/>
+          <w:sz w:val="20"/>
+          <w:szCs w:val="20"/>
+        </w:rPr>
+        <w:t>commerce</w:t>
+      </w:r>
+      <w:proofErr w:type="spellEnd"/>
+      <w:r>
+        <w:rPr>
+          <w:rFonts w:ascii="Liberation Sans" w:hAnsi="Liberation Sans"/>
+          <w:sz w:val="20"/>
+          <w:szCs w:val="20"/>
+        </w:rPr>
+        <w:t xml:space="preserve"> y construir herramientas para el soporte a las distintas áreas del negocio en 7 países.</w:t>
       </w:r>
     </w:p>
     <w:p>
@@ -2593,7 +2722,7 @@
           </mc:Choice>
           <mc:Fallback>
             <w:pict>
-              <v:rect w14:anchorId="387A8B0F" id="Rectangle 51" o:spid="_x0000_s1026" style="position:absolute;margin-left:-47.7pt;margin-top:585.95pt;width:595.15pt;height:11pt;z-index:10;visibility:visible;mso-wrap-style:square;mso-wrap-distance-left:0;mso-wrap-distance-top:0;mso-wrap-distance-right:0;mso-wrap-distance-bottom:0;mso-position-horizontal:absolute;mso-position-horizontal-relative:text;mso-position-vertical:absolute;mso-position-vertical-relative:text;v-text-anchor:top" o:gfxdata="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" fillcolor="#d9d9d9" stroked="f" strokeweight=".26mm">
+              <v:rect w14:anchorId="0458FCE6" id="Rectangle 51" o:spid="_x0000_s1026" style="position:absolute;margin-left:-47.7pt;margin-top:585.95pt;width:595.15pt;height:11pt;z-index:10;visibility:visible;mso-wrap-style:square;mso-wrap-distance-left:0;mso-wrap-distance-top:0;mso-wrap-distance-right:0;mso-wrap-distance-bottom:0;mso-position-horizontal:absolute;mso-position-horizontal-relative:text;mso-position-vertical:absolute;mso-position-vertical-relative:text;v-text-anchor:top" o:gfxdata="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" fillcolor="#d9d9d9" stroked="f" strokeweight=".26mm">
                 <w10:wrap type="square"/>
               </v:rect>
             </w:pict>

</xml_diff>